<commit_message>
Updated documentation so Kyle would stop crying
Kyle was being a little bitch so I had to make some changes. Blame Kyle if the documentation sucks, because I changed it for him. He'd better be thankful.
</commit_message>
<xml_diff>
--- a/Documentation/Database Layout.docx
+++ b/Documentation/Database Layout.docx
@@ -44,7 +44,10 @@
             </w:pPr>
             <w:proofErr w:type="spellStart"/>
             <w:r>
-              <w:t>PollQuestions</w:t>
+              <w:t>Poll</w:t>
+            </w:r>
+            <w:r>
+              <w:t>Answers</w:t>
             </w:r>
             <w:proofErr w:type="spellEnd"/>
           </w:p>
@@ -135,22 +138,27 @@
             </w:pPr>
             <w:proofErr w:type="spellStart"/>
             <w:r>
-              <w:t>int</w:t>
-            </w:r>
-            <w:proofErr w:type="spellEnd"/>
-          </w:p>
-        </w:tc>
-        <w:tc>
-          <w:tcPr>
-            <w:tcW w:w="3117" w:type="dxa"/>
-          </w:tcPr>
-          <w:p>
-            <w:pPr>
-              <w:jc w:val="center"/>
-            </w:pPr>
-            <w:r>
-              <w:t>no</w:t>
-            </w:r>
+              <w:t>I</w:t>
+            </w:r>
+            <w:r>
+              <w:t>nt</w:t>
+            </w:r>
+            <w:proofErr w:type="spellEnd"/>
+          </w:p>
+        </w:tc>
+        <w:tc>
+          <w:tcPr>
+            <w:tcW w:w="3117" w:type="dxa"/>
+          </w:tcPr>
+          <w:p>
+            <w:pPr>
+              <w:jc w:val="center"/>
+            </w:pPr>
+            <w:bookmarkStart w:id="0" w:name="_GoBack"/>
+            <w:r>
+              <w:t>No</w:t>
+            </w:r>
+            <w:bookmarkEnd w:id="0"/>
           </w:p>
         </w:tc>
       </w:tr>
@@ -180,7 +188,10 @@
             </w:pPr>
             <w:proofErr w:type="spellStart"/>
             <w:r>
-              <w:t>nvarchar</w:t>
+              <w:t>N</w:t>
+            </w:r>
+            <w:r>
+              <w:t>varchar</w:t>
             </w:r>
             <w:proofErr w:type="spellEnd"/>
             <w:r>
@@ -197,7 +208,7 @@
               <w:jc w:val="center"/>
             </w:pPr>
             <w:r>
-              <w:t>no</w:t>
+              <w:t>No</w:t>
             </w:r>
           </w:p>
         </w:tc>
@@ -228,7 +239,7 @@
             </w:pPr>
             <w:proofErr w:type="spellStart"/>
             <w:r>
-              <w:t>nvarchar</w:t>
+              <w:t>Nvarchar</w:t>
             </w:r>
             <w:proofErr w:type="spellEnd"/>
             <w:r>
@@ -245,7 +256,7 @@
               <w:jc w:val="center"/>
             </w:pPr>
             <w:r>
-              <w:t>no</w:t>
+              <w:t>No</w:t>
             </w:r>
           </w:p>
         </w:tc>
@@ -276,21 +287,21 @@
             </w:pPr>
             <w:proofErr w:type="spellStart"/>
             <w:r>
-              <w:t>int</w:t>
-            </w:r>
-            <w:proofErr w:type="spellEnd"/>
-          </w:p>
-        </w:tc>
-        <w:tc>
-          <w:tcPr>
-            <w:tcW w:w="3117" w:type="dxa"/>
-          </w:tcPr>
-          <w:p>
-            <w:pPr>
-              <w:jc w:val="center"/>
-            </w:pPr>
-            <w:r>
-              <w:t>no</w:t>
+              <w:t>Int</w:t>
+            </w:r>
+            <w:proofErr w:type="spellEnd"/>
+          </w:p>
+        </w:tc>
+        <w:tc>
+          <w:tcPr>
+            <w:tcW w:w="3117" w:type="dxa"/>
+          </w:tcPr>
+          <w:p>
+            <w:pPr>
+              <w:jc w:val="center"/>
+            </w:pPr>
+            <w:r>
+              <w:t>No</w:t>
             </w:r>
           </w:p>
         </w:tc>
@@ -408,23 +419,26 @@
             <w:pPr>
               <w:jc w:val="center"/>
             </w:pPr>
-            <w:r>
-              <w:t>nvarchar(32)</w:t>
-            </w:r>
-            <w:bookmarkStart w:id="0" w:name="_GoBack"/>
-            <w:bookmarkEnd w:id="0"/>
-          </w:p>
-        </w:tc>
-        <w:tc>
-          <w:tcPr>
-            <w:tcW w:w="3117" w:type="dxa"/>
-          </w:tcPr>
-          <w:p>
-            <w:pPr>
-              <w:jc w:val="center"/>
-            </w:pPr>
-            <w:r>
-              <w:t>no</w:t>
+            <w:proofErr w:type="spellStart"/>
+            <w:r>
+              <w:t>Nvarchar</w:t>
+            </w:r>
+            <w:proofErr w:type="spellEnd"/>
+            <w:r>
+              <w:t>(32)</w:t>
+            </w:r>
+          </w:p>
+        </w:tc>
+        <w:tc>
+          <w:tcPr>
+            <w:tcW w:w="3117" w:type="dxa"/>
+          </w:tcPr>
+          <w:p>
+            <w:pPr>
+              <w:jc w:val="center"/>
+            </w:pPr>
+            <w:r>
+              <w:t>No</w:t>
             </w:r>
           </w:p>
         </w:tc>
@@ -455,7 +469,7 @@
             </w:pPr>
             <w:proofErr w:type="spellStart"/>
             <w:r>
-              <w:t>nvarchar</w:t>
+              <w:t>Nvarchar</w:t>
             </w:r>
             <w:proofErr w:type="spellEnd"/>
             <w:r>
@@ -472,7 +486,7 @@
               <w:jc w:val="center"/>
             </w:pPr>
             <w:r>
-              <w:t>yes</w:t>
+              <w:t>Yes</w:t>
             </w:r>
           </w:p>
         </w:tc>
@@ -562,7 +576,7 @@
               <w:jc w:val="center"/>
             </w:pPr>
             <w:r>
-              <w:t>yes</w:t>
+              <w:t>Yes</w:t>
             </w:r>
           </w:p>
         </w:tc>
@@ -593,7 +607,7 @@
             </w:pPr>
             <w:proofErr w:type="spellStart"/>
             <w:r>
-              <w:t>nvarchar</w:t>
+              <w:t>Nvarchar</w:t>
             </w:r>
             <w:proofErr w:type="spellEnd"/>
             <w:r>
@@ -610,7 +624,7 @@
               <w:jc w:val="center"/>
             </w:pPr>
             <w:r>
-              <w:t>no</w:t>
+              <w:t>No</w:t>
             </w:r>
           </w:p>
         </w:tc>
@@ -655,7 +669,7 @@
               <w:jc w:val="center"/>
             </w:pPr>
             <w:r>
-              <w:t>no</w:t>
+              <w:t>No</w:t>
             </w:r>
           </w:p>
         </w:tc>
@@ -777,21 +791,21 @@
             </w:pPr>
             <w:proofErr w:type="spellStart"/>
             <w:r>
-              <w:t>int</w:t>
-            </w:r>
-            <w:proofErr w:type="spellEnd"/>
-          </w:p>
-        </w:tc>
-        <w:tc>
-          <w:tcPr>
-            <w:tcW w:w="3117" w:type="dxa"/>
-          </w:tcPr>
-          <w:p>
-            <w:pPr>
-              <w:jc w:val="center"/>
-            </w:pPr>
-            <w:r>
-              <w:t>no</w:t>
+              <w:t>Int</w:t>
+            </w:r>
+            <w:proofErr w:type="spellEnd"/>
+          </w:p>
+        </w:tc>
+        <w:tc>
+          <w:tcPr>
+            <w:tcW w:w="3117" w:type="dxa"/>
+          </w:tcPr>
+          <w:p>
+            <w:pPr>
+              <w:jc w:val="center"/>
+            </w:pPr>
+            <w:r>
+              <w:t>No</w:t>
             </w:r>
           </w:p>
         </w:tc>
@@ -837,7 +851,7 @@
               <w:jc w:val="center"/>
             </w:pPr>
             <w:r>
-              <w:t>no</w:t>
+              <w:t>No</w:t>
             </w:r>
           </w:p>
         </w:tc>

</xml_diff>

<commit_message>
Added useless dummy methods for my useless dummy team
</commit_message>
<xml_diff>
--- a/Documentation/Database Layout.docx
+++ b/Documentation/Database Layout.docx
@@ -121,10 +121,16 @@
             <w:pPr>
               <w:jc w:val="center"/>
             </w:pPr>
+            <w:bookmarkStart w:id="0" w:name="OLE_LINK1"/>
+            <w:bookmarkStart w:id="1" w:name="OLE_LINK2"/>
+            <w:bookmarkStart w:id="2" w:name="OLE_LINK9"/>
             <w:proofErr w:type="spellStart"/>
             <w:r>
               <w:t>AnswerID</w:t>
             </w:r>
+            <w:bookmarkEnd w:id="0"/>
+            <w:bookmarkEnd w:id="1"/>
+            <w:bookmarkEnd w:id="2"/>
             <w:proofErr w:type="spellEnd"/>
           </w:p>
         </w:tc>
@@ -154,11 +160,9 @@
             <w:pPr>
               <w:jc w:val="center"/>
             </w:pPr>
-            <w:bookmarkStart w:id="0" w:name="_GoBack"/>
             <w:r>
               <w:t>No</w:t>
             </w:r>
-            <w:bookmarkEnd w:id="0"/>
           </w:p>
         </w:tc>
       </w:tr>
@@ -171,10 +175,16 @@
             <w:pPr>
               <w:jc w:val="center"/>
             </w:pPr>
+            <w:bookmarkStart w:id="3" w:name="OLE_LINK3"/>
+            <w:bookmarkStart w:id="4" w:name="OLE_LINK4"/>
+            <w:bookmarkStart w:id="5" w:name="OLE_LINK10"/>
             <w:proofErr w:type="spellStart"/>
             <w:r>
               <w:t>PollID</w:t>
             </w:r>
+            <w:bookmarkEnd w:id="3"/>
+            <w:bookmarkEnd w:id="4"/>
+            <w:bookmarkEnd w:id="5"/>
             <w:proofErr w:type="spellEnd"/>
           </w:p>
         </w:tc>
@@ -222,10 +232,20 @@
             <w:pPr>
               <w:jc w:val="center"/>
             </w:pPr>
-            <w:proofErr w:type="spellStart"/>
-            <w:r>
-              <w:t>AnwerText</w:t>
-            </w:r>
+            <w:bookmarkStart w:id="6" w:name="OLE_LINK5"/>
+            <w:bookmarkStart w:id="7" w:name="OLE_LINK6"/>
+            <w:proofErr w:type="spellStart"/>
+            <w:r>
+              <w:t>An</w:t>
+            </w:r>
+            <w:r>
+              <w:t>s</w:t>
+            </w:r>
+            <w:r>
+              <w:t>werText</w:t>
+            </w:r>
+            <w:bookmarkEnd w:id="6"/>
+            <w:bookmarkEnd w:id="7"/>
             <w:proofErr w:type="spellEnd"/>
           </w:p>
         </w:tc>
@@ -270,10 +290,14 @@
             <w:pPr>
               <w:jc w:val="center"/>
             </w:pPr>
+            <w:bookmarkStart w:id="8" w:name="OLE_LINK7"/>
+            <w:bookmarkStart w:id="9" w:name="OLE_LINK8"/>
             <w:proofErr w:type="spellStart"/>
             <w:r>
               <w:t>AnswerCount</w:t>
             </w:r>
+            <w:bookmarkEnd w:id="8"/>
+            <w:bookmarkEnd w:id="9"/>
             <w:proofErr w:type="spellEnd"/>
           </w:p>
         </w:tc>
@@ -333,6 +357,11 @@
             <w:r>
               <w:t>Poll</w:t>
             </w:r>
+            <w:r>
+              <w:t>s</w:t>
+            </w:r>
+            <w:bookmarkStart w:id="10" w:name="_GoBack"/>
+            <w:bookmarkEnd w:id="10"/>
           </w:p>
         </w:tc>
       </w:tr>

</xml_diff>

<commit_message>
Pip pip I put my tip in a ship and play with daddy's whip
</commit_message>
<xml_diff>
--- a/Documentation/Database Layout.docx
+++ b/Documentation/Database Layout.docx
@@ -360,8 +360,6 @@
             <w:r>
               <w:t>s</w:t>
             </w:r>
-            <w:bookmarkStart w:id="10" w:name="_GoBack"/>
-            <w:bookmarkEnd w:id="10"/>
           </w:p>
         </w:tc>
       </w:tr>
@@ -574,10 +572,16 @@
             <w:pPr>
               <w:jc w:val="center"/>
             </w:pPr>
+            <w:bookmarkStart w:id="10" w:name="OLE_LINK11"/>
+            <w:bookmarkStart w:id="11" w:name="OLE_LINK12"/>
+            <w:bookmarkStart w:id="12" w:name="_GoBack"/>
             <w:proofErr w:type="spellStart"/>
             <w:r>
               <w:t>EndDate</w:t>
             </w:r>
+            <w:bookmarkEnd w:id="10"/>
+            <w:bookmarkEnd w:id="11"/>
+            <w:bookmarkEnd w:id="12"/>
             <w:proofErr w:type="spellEnd"/>
           </w:p>
         </w:tc>

</xml_diff>

<commit_message>
Finished EditPoll method. Not tested though.
</commit_message>
<xml_diff>
--- a/Documentation/Database Layout.docx
+++ b/Documentation/Database Layout.docx
@@ -431,10 +431,12 @@
             <w:pPr>
               <w:jc w:val="center"/>
             </w:pPr>
+            <w:bookmarkStart w:id="10" w:name="OLE_LINK23"/>
             <w:proofErr w:type="spellStart"/>
             <w:r>
               <w:t>PollID</w:t>
             </w:r>
+            <w:bookmarkEnd w:id="10"/>
             <w:proofErr w:type="spellEnd"/>
           </w:p>
         </w:tc>
@@ -479,10 +481,16 @@
             <w:pPr>
               <w:jc w:val="center"/>
             </w:pPr>
+            <w:bookmarkStart w:id="11" w:name="OLE_LINK13"/>
+            <w:bookmarkStart w:id="12" w:name="OLE_LINK14"/>
+            <w:bookmarkStart w:id="13" w:name="OLE_LINK15"/>
             <w:proofErr w:type="spellStart"/>
             <w:r>
               <w:t>PollQuestion</w:t>
             </w:r>
+            <w:bookmarkEnd w:id="11"/>
+            <w:bookmarkEnd w:id="12"/>
+            <w:bookmarkEnd w:id="13"/>
             <w:proofErr w:type="spellEnd"/>
           </w:p>
         </w:tc>
@@ -513,8 +521,10 @@
               <w:jc w:val="center"/>
             </w:pPr>
             <w:r>
-              <w:t>Yes</w:t>
-            </w:r>
+              <w:t>No</w:t>
+            </w:r>
+            <w:bookmarkStart w:id="14" w:name="_GoBack"/>
+            <w:bookmarkEnd w:id="14"/>
           </w:p>
         </w:tc>
       </w:tr>
@@ -527,10 +537,14 @@
             <w:pPr>
               <w:jc w:val="center"/>
             </w:pPr>
+            <w:bookmarkStart w:id="15" w:name="OLE_LINK19"/>
+            <w:bookmarkStart w:id="16" w:name="OLE_LINK20"/>
             <w:proofErr w:type="spellStart"/>
             <w:r>
               <w:t>TimeCreated</w:t>
             </w:r>
+            <w:bookmarkEnd w:id="15"/>
+            <w:bookmarkEnd w:id="16"/>
             <w:proofErr w:type="spellEnd"/>
           </w:p>
         </w:tc>
@@ -572,16 +586,16 @@
             <w:pPr>
               <w:jc w:val="center"/>
             </w:pPr>
-            <w:bookmarkStart w:id="10" w:name="OLE_LINK11"/>
-            <w:bookmarkStart w:id="11" w:name="OLE_LINK12"/>
-            <w:bookmarkStart w:id="12" w:name="_GoBack"/>
+            <w:bookmarkStart w:id="17" w:name="OLE_LINK11"/>
+            <w:bookmarkStart w:id="18" w:name="OLE_LINK12"/>
+            <w:bookmarkStart w:id="19" w:name="OLE_LINK16"/>
             <w:proofErr w:type="spellStart"/>
             <w:r>
               <w:t>EndDate</w:t>
             </w:r>
-            <w:bookmarkEnd w:id="10"/>
-            <w:bookmarkEnd w:id="11"/>
-            <w:bookmarkEnd w:id="12"/>
+            <w:bookmarkEnd w:id="17"/>
+            <w:bookmarkEnd w:id="18"/>
+            <w:bookmarkEnd w:id="19"/>
             <w:proofErr w:type="spellEnd"/>
           </w:p>
         </w:tc>
@@ -623,10 +637,14 @@
             <w:pPr>
               <w:jc w:val="center"/>
             </w:pPr>
+            <w:bookmarkStart w:id="20" w:name="OLE_LINK21"/>
+            <w:bookmarkStart w:id="21" w:name="OLE_LINK22"/>
             <w:proofErr w:type="spellStart"/>
             <w:r>
               <w:t>Tripcode</w:t>
             </w:r>
+            <w:bookmarkEnd w:id="20"/>
+            <w:bookmarkEnd w:id="21"/>
             <w:proofErr w:type="spellEnd"/>
           </w:p>
         </w:tc>
@@ -671,10 +689,14 @@
             <w:pPr>
               <w:jc w:val="center"/>
             </w:pPr>
+            <w:bookmarkStart w:id="22" w:name="OLE_LINK17"/>
+            <w:bookmarkStart w:id="23" w:name="OLE_LINK18"/>
             <w:proofErr w:type="spellStart"/>
             <w:r>
               <w:t>AnswerTypeID</w:t>
             </w:r>
+            <w:bookmarkEnd w:id="22"/>
+            <w:bookmarkEnd w:id="23"/>
             <w:proofErr w:type="spellEnd"/>
           </w:p>
         </w:tc>
@@ -691,6 +713,47 @@
               <w:t>Int</w:t>
             </w:r>
             <w:proofErr w:type="spellEnd"/>
+          </w:p>
+        </w:tc>
+        <w:tc>
+          <w:tcPr>
+            <w:tcW w:w="3117" w:type="dxa"/>
+          </w:tcPr>
+          <w:p>
+            <w:pPr>
+              <w:jc w:val="center"/>
+            </w:pPr>
+            <w:r>
+              <w:t>No</w:t>
+            </w:r>
+          </w:p>
+        </w:tc>
+      </w:tr>
+      <w:tr>
+        <w:tc>
+          <w:tcPr>
+            <w:tcW w:w="3116" w:type="dxa"/>
+          </w:tcPr>
+          <w:p>
+            <w:pPr>
+              <w:jc w:val="center"/>
+            </w:pPr>
+            <w:r>
+              <w:t>Deleted</w:t>
+            </w:r>
+          </w:p>
+        </w:tc>
+        <w:tc>
+          <w:tcPr>
+            <w:tcW w:w="3117" w:type="dxa"/>
+          </w:tcPr>
+          <w:p>
+            <w:pPr>
+              <w:jc w:val="center"/>
+            </w:pPr>
+            <w:r>
+              <w:t>Bit</w:t>
+            </w:r>
           </w:p>
         </w:tc>
         <w:tc>

</xml_diff>